<commit_message>
sửa thêm phần 9
1
</commit_message>
<xml_diff>
--- a/BT_QLDA_W1_Nhom1.docx
+++ b/BT_QLDA_W1_Nhom1.docx
@@ -12429,6 +12429,13 @@
         </w:rPr>
         <w:lastRenderedPageBreak/>
         <w:t>Phần 9</w:t>
+      </w:r>
+      <w:r>
+        <w:rPr>
+          <w:rFonts w:cs="Times New Roman"/>
+          <w:szCs w:val="26"/>
+        </w:rPr>
+        <w:t xml:space="preserve"> alo sửa rồi này</w:t>
       </w:r>
     </w:p>
     <w:sectPr>

</xml_diff>